<commit_message>
Changed indentation from 1 space to 4 spaces.
</commit_message>
<xml_diff>
--- a/WAVLNode.docx
+++ b/WAVLNode.docx
@@ -22,14 +22,11 @@
         </w:rPr>
         <w:t>6.12.16</w:t>
       </w:r>
-      <w:bookmarkStart w:id="0" w:name="_GoBack"/>
-      <w:bookmarkEnd w:id="0"/>
     </w:p>
     <w:p>
       <w:pPr>
         <w:pStyle w:val="Heading1"/>
         <w:rPr>
-          <w:rFonts w:hint="cs"/>
           <w:rtl/>
         </w:rPr>
       </w:pPr>
@@ -41,7 +38,6 @@
       <w:pPr>
         <w:bidi/>
         <w:rPr>
-          <w:rFonts w:hint="cs"/>
           <w:rtl/>
         </w:rPr>
       </w:pPr>
@@ -189,6 +185,22 @@
             </w:r>
             <w:proofErr w:type="spellEnd"/>
             <w:r>
+              <w:t xml:space="preserve"> key;</w:t>
+            </w:r>
+          </w:p>
+          <w:p>
+            <w:pPr>
+              <w:ind w:left="720"/>
+            </w:pPr>
+            <w:r>
+              <w:t xml:space="preserve">Private </w:t>
+            </w:r>
+            <w:proofErr w:type="spellStart"/>
+            <w:r>
+              <w:t>int</w:t>
+            </w:r>
+            <w:proofErr w:type="spellEnd"/>
+            <w:r>
               <w:t>[] differences;</w:t>
             </w:r>
           </w:p>
@@ -345,32 +357,80 @@
             <w:pPr>
               <w:ind w:left="720"/>
               <w:rPr>
-                <w:highlight w:val="green"/>
-              </w:rPr>
-            </w:pPr>
-            <w:r>
-              <w:rPr>
-                <w:highlight w:val="green"/>
+                <w:highlight w:val="cyan"/>
+              </w:rPr>
+            </w:pPr>
+            <w:r>
+              <w:rPr>
+                <w:highlight w:val="cyan"/>
               </w:rPr>
               <w:t xml:space="preserve">Public </w:t>
             </w:r>
             <w:proofErr w:type="spellStart"/>
             <w:r>
               <w:rPr>
-                <w:highlight w:val="green"/>
-              </w:rPr>
-              <w:t>Int</w:t>
-            </w:r>
-            <w:proofErr w:type="spellEnd"/>
-            <w:r>
-              <w:rPr>
-                <w:highlight w:val="green"/>
+                <w:highlight w:val="cyan"/>
+              </w:rPr>
+              <w:t>int</w:t>
+            </w:r>
+            <w:proofErr w:type="spellEnd"/>
+            <w:r>
+              <w:rPr>
+                <w:highlight w:val="cyan"/>
               </w:rPr>
               <w:t xml:space="preserve"> </w:t>
             </w:r>
             <w:proofErr w:type="spellStart"/>
             <w:r>
               <w:rPr>
+                <w:highlight w:val="cyan"/>
+              </w:rPr>
+              <w:t>getKey</w:t>
+            </w:r>
+            <w:proofErr w:type="spellEnd"/>
+            <w:r>
+              <w:rPr>
+                <w:highlight w:val="cyan"/>
+              </w:rPr>
+              <w:t>();</w:t>
+            </w:r>
+          </w:p>
+          <w:p>
+            <w:pPr>
+              <w:ind w:left="720"/>
+              <w:rPr>
+                <w:highlight w:val="green"/>
+              </w:rPr>
+            </w:pPr>
+            <w:r>
+              <w:rPr>
+                <w:highlight w:val="green"/>
+              </w:rPr>
+              <w:t xml:space="preserve">Public </w:t>
+            </w:r>
+            <w:proofErr w:type="spellStart"/>
+            <w:r>
+              <w:rPr>
+                <w:highlight w:val="green"/>
+              </w:rPr>
+              <w:t>i</w:t>
+            </w:r>
+            <w:r>
+              <w:rPr>
+                <w:highlight w:val="green"/>
+              </w:rPr>
+              <w:t>nt</w:t>
+            </w:r>
+            <w:proofErr w:type="spellEnd"/>
+            <w:r>
+              <w:rPr>
+                <w:highlight w:val="green"/>
+              </w:rPr>
+              <w:t xml:space="preserve"> </w:t>
+            </w:r>
+            <w:proofErr w:type="spellStart"/>
+            <w:r>
+              <w:rPr>
                 <w:highlight w:val="green"/>
               </w:rPr>
               <w:t>getLeftDifference</w:t>
@@ -401,7 +461,13 @@
               <w:rPr>
                 <w:highlight w:val="green"/>
               </w:rPr>
-              <w:t>Int</w:t>
+              <w:t>i</w:t>
+            </w:r>
+            <w:r>
+              <w:rPr>
+                <w:highlight w:val="green"/>
+              </w:rPr>
+              <w:t>nt</w:t>
             </w:r>
             <w:proofErr w:type="spellEnd"/>
             <w:r>
@@ -583,6 +649,56 @@
               </w:rPr>
               <w:t>);</w:t>
             </w:r>
+          </w:p>
+          <w:p>
+            <w:pPr>
+              <w:ind w:left="720"/>
+              <w:rPr>
+                <w:highlight w:val="cyan"/>
+              </w:rPr>
+            </w:pPr>
+            <w:r>
+              <w:rPr>
+                <w:highlight w:val="cyan"/>
+              </w:rPr>
+              <w:t xml:space="preserve">Public void </w:t>
+            </w:r>
+            <w:proofErr w:type="spellStart"/>
+            <w:r>
+              <w:rPr>
+                <w:highlight w:val="cyan"/>
+              </w:rPr>
+              <w:t>set</w:t>
+            </w:r>
+            <w:r>
+              <w:rPr>
+                <w:highlight w:val="cyan"/>
+              </w:rPr>
+              <w:t>Key</w:t>
+            </w:r>
+            <w:proofErr w:type="spellEnd"/>
+            <w:r>
+              <w:rPr>
+                <w:highlight w:val="cyan"/>
+              </w:rPr>
+              <w:t>(</w:t>
+            </w:r>
+            <w:proofErr w:type="spellStart"/>
+            <w:r>
+              <w:rPr>
+                <w:highlight w:val="cyan"/>
+              </w:rPr>
+              <w:t>int</w:t>
+            </w:r>
+            <w:proofErr w:type="spellEnd"/>
+            <w:r>
+              <w:rPr>
+                <w:highlight w:val="cyan"/>
+              </w:rPr>
+              <w:t>);</w:t>
+            </w:r>
+            <w:bookmarkStart w:id="0" w:name="_GoBack"/>
+            <w:bookmarkEnd w:id="0"/>
           </w:p>
           <w:p>
             <w:pPr>

</xml_diff>

<commit_message>
Implemented all WAVLNode methods (most are one liners anyway).
</commit_message>
<xml_diff>
--- a/WAVLNode.docx
+++ b/WAVLNode.docx
@@ -38,6 +38,7 @@
       <w:pPr>
         <w:bidi/>
         <w:rPr>
+          <w:rFonts w:hint="cs"/>
           <w:rtl/>
         </w:rPr>
       </w:pPr>
@@ -185,23 +186,23 @@
             </w:r>
             <w:proofErr w:type="spellEnd"/>
             <w:r>
+              <w:t>[] differences;</w:t>
+            </w:r>
+          </w:p>
+          <w:p>
+            <w:pPr>
+              <w:ind w:left="720"/>
+            </w:pPr>
+            <w:r>
+              <w:t xml:space="preserve">Private </w:t>
+            </w:r>
+            <w:proofErr w:type="spellStart"/>
+            <w:r>
+              <w:t>int</w:t>
+            </w:r>
+            <w:proofErr w:type="spellEnd"/>
+            <w:r>
               <w:t xml:space="preserve"> key;</w:t>
-            </w:r>
-          </w:p>
-          <w:p>
-            <w:pPr>
-              <w:ind w:left="720"/>
-            </w:pPr>
-            <w:r>
-              <w:t xml:space="preserve">Private </w:t>
-            </w:r>
-            <w:proofErr w:type="spellStart"/>
-            <w:r>
-              <w:t>int</w:t>
-            </w:r>
-            <w:proofErr w:type="spellEnd"/>
-            <w:r>
-              <w:t>[] differences;</w:t>
             </w:r>
           </w:p>
           <w:p>
@@ -230,689 +231,396 @@
           <w:p>
             <w:pPr>
               <w:ind w:left="720"/>
-              <w:rPr>
-                <w:highlight w:val="green"/>
-              </w:rPr>
-            </w:pPr>
-            <w:r>
-              <w:rPr>
-                <w:highlight w:val="green"/>
-              </w:rPr>
+            </w:pPr>
+            <w:r>
+              <w:t xml:space="preserve">Public void </w:t>
+            </w:r>
+            <w:proofErr w:type="spellStart"/>
+            <w:r>
+              <w:t>setParent</w:t>
+            </w:r>
+            <w:proofErr w:type="spellEnd"/>
+            <w:r>
+              <w:t>(</w:t>
+            </w:r>
+            <w:proofErr w:type="spellStart"/>
+            <w:r>
+              <w:t>WAVLNode</w:t>
+            </w:r>
+            <w:proofErr w:type="spellEnd"/>
+            <w:r>
+              <w:t>);</w:t>
+            </w:r>
+          </w:p>
+          <w:p>
+            <w:pPr>
+              <w:ind w:left="720"/>
+            </w:pPr>
+            <w:r>
+              <w:t xml:space="preserve">Public void </w:t>
+            </w:r>
+            <w:proofErr w:type="spellStart"/>
+            <w:r>
+              <w:t>setLeft</w:t>
+            </w:r>
+            <w:proofErr w:type="spellEnd"/>
+            <w:r>
+              <w:t>(</w:t>
+            </w:r>
+            <w:proofErr w:type="spellStart"/>
+            <w:r>
+              <w:t>WAVLNode</w:t>
+            </w:r>
+            <w:proofErr w:type="spellEnd"/>
+            <w:r>
+              <w:t>);</w:t>
+            </w:r>
+          </w:p>
+          <w:p>
+            <w:pPr>
+              <w:ind w:left="720"/>
+            </w:pPr>
+            <w:r>
+              <w:t xml:space="preserve">Public void </w:t>
+            </w:r>
+            <w:proofErr w:type="spellStart"/>
+            <w:r>
+              <w:t>setRight</w:t>
+            </w:r>
+            <w:proofErr w:type="spellEnd"/>
+            <w:r>
+              <w:t>(</w:t>
+            </w:r>
+            <w:proofErr w:type="spellStart"/>
+            <w:r>
+              <w:t>WAVLNode</w:t>
+            </w:r>
+            <w:proofErr w:type="spellEnd"/>
+            <w:r>
+              <w:t>);</w:t>
+            </w:r>
+          </w:p>
+          <w:p>
+            <w:pPr>
+              <w:ind w:left="720"/>
+            </w:pPr>
+            <w:r>
+              <w:t xml:space="preserve">Public void </w:t>
+            </w:r>
+            <w:proofErr w:type="spellStart"/>
+            <w:r>
+              <w:t>setLeftDifference</w:t>
+            </w:r>
+            <w:proofErr w:type="spellEnd"/>
+            <w:r>
+              <w:t>(</w:t>
+            </w:r>
+            <w:proofErr w:type="spellStart"/>
+            <w:r>
+              <w:t>int</w:t>
+            </w:r>
+            <w:proofErr w:type="spellEnd"/>
+            <w:r>
+              <w:t>);</w:t>
+            </w:r>
+          </w:p>
+          <w:p>
+            <w:pPr>
+              <w:ind w:left="720"/>
+            </w:pPr>
+            <w:r>
+              <w:t xml:space="preserve">Public void </w:t>
+            </w:r>
+            <w:proofErr w:type="spellStart"/>
+            <w:r>
+              <w:t>setRightDifference</w:t>
+            </w:r>
+            <w:proofErr w:type="spellEnd"/>
+            <w:r>
+              <w:t>(</w:t>
+            </w:r>
+            <w:proofErr w:type="spellStart"/>
+            <w:r>
+              <w:t>int</w:t>
+            </w:r>
+            <w:proofErr w:type="spellEnd"/>
+            <w:r>
+              <w:t>);</w:t>
+            </w:r>
+          </w:p>
+          <w:p>
+            <w:pPr>
+              <w:ind w:left="720"/>
+            </w:pPr>
+            <w:r>
+              <w:t xml:space="preserve">Public void </w:t>
+            </w:r>
+            <w:proofErr w:type="spellStart"/>
+            <w:r>
+              <w:t>setKey</w:t>
+            </w:r>
+            <w:proofErr w:type="spellEnd"/>
+            <w:r>
+              <w:t>(</w:t>
+            </w:r>
+            <w:proofErr w:type="spellStart"/>
+            <w:r>
+              <w:t>int</w:t>
+            </w:r>
+            <w:proofErr w:type="spellEnd"/>
+            <w:r>
+              <w:t>);</w:t>
+            </w:r>
+          </w:p>
+          <w:p>
+            <w:pPr>
+              <w:ind w:left="720"/>
+            </w:pPr>
+            <w:r>
+              <w:t xml:space="preserve">Public void </w:t>
+            </w:r>
+            <w:proofErr w:type="spellStart"/>
+            <w:r>
+              <w:t>setValue</w:t>
+            </w:r>
+            <w:proofErr w:type="spellEnd"/>
+            <w:r>
+              <w:t>(String);</w:t>
+            </w:r>
+          </w:p>
+          <w:p>
+            <w:pPr>
+              <w:ind w:left="720"/>
+            </w:pPr>
+          </w:p>
+          <w:p>
+            <w:pPr>
+              <w:ind w:left="720"/>
+            </w:pPr>
+            <w:r>
               <w:t xml:space="preserve">Public </w:t>
             </w:r>
             <w:proofErr w:type="spellStart"/>
             <w:r>
-              <w:rPr>
-                <w:highlight w:val="green"/>
-              </w:rPr>
               <w:t>WAVLNode</w:t>
             </w:r>
             <w:proofErr w:type="spellEnd"/>
             <w:r>
-              <w:rPr>
-                <w:highlight w:val="green"/>
-              </w:rPr>
               <w:t xml:space="preserve"> </w:t>
             </w:r>
             <w:proofErr w:type="spellStart"/>
             <w:r>
-              <w:rPr>
-                <w:highlight w:val="green"/>
-              </w:rPr>
               <w:t>getParent</w:t>
             </w:r>
             <w:proofErr w:type="spellEnd"/>
             <w:r>
-              <w:rPr>
-                <w:highlight w:val="green"/>
-              </w:rPr>
               <w:t>();</w:t>
             </w:r>
           </w:p>
           <w:p>
             <w:pPr>
               <w:ind w:left="720"/>
-              <w:rPr>
-                <w:highlight w:val="green"/>
-              </w:rPr>
-            </w:pPr>
-            <w:r>
-              <w:rPr>
-                <w:highlight w:val="green"/>
-              </w:rPr>
+            </w:pPr>
+            <w:r>
               <w:t xml:space="preserve">Public </w:t>
             </w:r>
             <w:proofErr w:type="spellStart"/>
             <w:r>
-              <w:rPr>
-                <w:highlight w:val="green"/>
-              </w:rPr>
               <w:t>WAVLNode</w:t>
             </w:r>
             <w:proofErr w:type="spellEnd"/>
             <w:r>
-              <w:rPr>
-                <w:highlight w:val="green"/>
-              </w:rPr>
               <w:t xml:space="preserve"> </w:t>
             </w:r>
             <w:proofErr w:type="spellStart"/>
             <w:r>
-              <w:rPr>
-                <w:highlight w:val="green"/>
-              </w:rPr>
               <w:t>getLeft</w:t>
             </w:r>
             <w:proofErr w:type="spellEnd"/>
             <w:r>
-              <w:rPr>
-                <w:highlight w:val="green"/>
-              </w:rPr>
               <w:t>();</w:t>
             </w:r>
           </w:p>
           <w:p>
             <w:pPr>
               <w:ind w:left="720"/>
-              <w:rPr>
-                <w:highlight w:val="green"/>
-              </w:rPr>
-            </w:pPr>
-            <w:r>
-              <w:rPr>
-                <w:highlight w:val="green"/>
-              </w:rPr>
+            </w:pPr>
+            <w:r>
               <w:t xml:space="preserve">Public </w:t>
             </w:r>
             <w:proofErr w:type="spellStart"/>
             <w:r>
-              <w:rPr>
-                <w:highlight w:val="green"/>
-              </w:rPr>
               <w:t>WAVLNode</w:t>
             </w:r>
             <w:proofErr w:type="spellEnd"/>
             <w:r>
-              <w:rPr>
-                <w:highlight w:val="green"/>
-              </w:rPr>
               <w:t xml:space="preserve"> </w:t>
             </w:r>
             <w:proofErr w:type="spellStart"/>
             <w:r>
-              <w:rPr>
-                <w:highlight w:val="green"/>
-              </w:rPr>
               <w:t>getRight</w:t>
             </w:r>
             <w:proofErr w:type="spellEnd"/>
             <w:r>
-              <w:rPr>
-                <w:highlight w:val="green"/>
-              </w:rPr>
               <w:t>();</w:t>
             </w:r>
           </w:p>
           <w:p>
             <w:pPr>
               <w:ind w:left="720"/>
-              <w:rPr>
-                <w:highlight w:val="cyan"/>
-              </w:rPr>
-            </w:pPr>
-            <w:r>
-              <w:rPr>
-                <w:highlight w:val="cyan"/>
-              </w:rPr>
+            </w:pPr>
+            <w:r>
               <w:t xml:space="preserve">Public </w:t>
             </w:r>
             <w:proofErr w:type="spellStart"/>
             <w:r>
-              <w:rPr>
-                <w:highlight w:val="cyan"/>
-              </w:rPr>
+              <w:t>i</w:t>
+            </w:r>
+            <w:r>
+              <w:t>nt</w:t>
+            </w:r>
+            <w:proofErr w:type="spellEnd"/>
+            <w:r>
+              <w:t xml:space="preserve"> </w:t>
+            </w:r>
+            <w:proofErr w:type="spellStart"/>
+            <w:r>
+              <w:t>getLeftDifference</w:t>
+            </w:r>
+            <w:proofErr w:type="spellEnd"/>
+            <w:r>
+              <w:t>();</w:t>
+            </w:r>
+          </w:p>
+          <w:p>
+            <w:pPr>
+              <w:ind w:left="720"/>
+            </w:pPr>
+            <w:r>
+              <w:t xml:space="preserve">Public </w:t>
+            </w:r>
+            <w:proofErr w:type="spellStart"/>
+            <w:r>
+              <w:t>i</w:t>
+            </w:r>
+            <w:r>
+              <w:t>nt</w:t>
+            </w:r>
+            <w:proofErr w:type="spellEnd"/>
+            <w:r>
+              <w:t xml:space="preserve"> </w:t>
+            </w:r>
+            <w:proofErr w:type="spellStart"/>
+            <w:r>
+              <w:t>getRightDifference</w:t>
+            </w:r>
+            <w:proofErr w:type="spellEnd"/>
+            <w:r>
+              <w:t>();</w:t>
+            </w:r>
+          </w:p>
+          <w:p>
+            <w:pPr>
+              <w:ind w:left="720"/>
+            </w:pPr>
+            <w:r>
+              <w:t xml:space="preserve">Public </w:t>
+            </w:r>
+            <w:proofErr w:type="spellStart"/>
+            <w:r>
               <w:t>int</w:t>
             </w:r>
             <w:proofErr w:type="spellEnd"/>
             <w:r>
-              <w:rPr>
-                <w:highlight w:val="cyan"/>
-              </w:rPr>
               <w:t xml:space="preserve"> </w:t>
             </w:r>
             <w:proofErr w:type="spellStart"/>
             <w:r>
-              <w:rPr>
-                <w:highlight w:val="cyan"/>
-              </w:rPr>
               <w:t>getKey</w:t>
             </w:r>
             <w:proofErr w:type="spellEnd"/>
             <w:r>
-              <w:rPr>
-                <w:highlight w:val="cyan"/>
-              </w:rPr>
               <w:t>();</w:t>
             </w:r>
           </w:p>
           <w:p>
             <w:pPr>
               <w:ind w:left="720"/>
-              <w:rPr>
-                <w:highlight w:val="green"/>
-              </w:rPr>
-            </w:pPr>
-            <w:r>
-              <w:rPr>
-                <w:highlight w:val="green"/>
-              </w:rPr>
+            </w:pPr>
+            <w:r>
+              <w:t xml:space="preserve">Public String </w:t>
+            </w:r>
+            <w:proofErr w:type="spellStart"/>
+            <w:r>
+              <w:t>getValue</w:t>
+            </w:r>
+            <w:proofErr w:type="spellEnd"/>
+            <w:r>
+              <w:t>();</w:t>
+            </w:r>
+          </w:p>
+          <w:p>
+            <w:pPr>
+              <w:ind w:left="720"/>
+            </w:pPr>
+          </w:p>
+          <w:p>
+            <w:pPr>
+              <w:ind w:left="720"/>
+            </w:pPr>
+            <w:r>
               <w:t xml:space="preserve">Public </w:t>
             </w:r>
             <w:proofErr w:type="spellStart"/>
             <w:r>
-              <w:rPr>
-                <w:highlight w:val="green"/>
-              </w:rPr>
-              <w:t>i</w:t>
-            </w:r>
-            <w:r>
-              <w:rPr>
-                <w:highlight w:val="green"/>
-              </w:rPr>
-              <w:t>nt</w:t>
-            </w:r>
-            <w:proofErr w:type="spellEnd"/>
-            <w:r>
-              <w:rPr>
-                <w:highlight w:val="green"/>
-              </w:rPr>
+              <w:t>boolean</w:t>
+            </w:r>
+            <w:proofErr w:type="spellEnd"/>
+            <w:r>
               <w:t xml:space="preserve"> </w:t>
             </w:r>
             <w:proofErr w:type="spellStart"/>
             <w:r>
-              <w:rPr>
-                <w:highlight w:val="green"/>
-              </w:rPr>
-              <w:t>getLeftDifference</w:t>
-            </w:r>
-            <w:proofErr w:type="spellEnd"/>
-            <w:r>
-              <w:rPr>
-                <w:highlight w:val="green"/>
-              </w:rPr>
+              <w:t>isLeaf</w:t>
+            </w:r>
+            <w:proofErr w:type="spellEnd"/>
+            <w:r>
               <w:t>();</w:t>
             </w:r>
           </w:p>
           <w:p>
             <w:pPr>
               <w:ind w:left="720"/>
-              <w:rPr>
-                <w:highlight w:val="green"/>
-              </w:rPr>
-            </w:pPr>
-            <w:r>
-              <w:rPr>
-                <w:highlight w:val="green"/>
-              </w:rPr>
+            </w:pPr>
+            <w:r>
               <w:t xml:space="preserve">Public </w:t>
             </w:r>
             <w:proofErr w:type="spellStart"/>
             <w:r>
-              <w:rPr>
-                <w:highlight w:val="green"/>
-              </w:rPr>
-              <w:t>i</w:t>
-            </w:r>
-            <w:r>
-              <w:rPr>
-                <w:highlight w:val="green"/>
-              </w:rPr>
-              <w:t>nt</w:t>
-            </w:r>
-            <w:proofErr w:type="spellEnd"/>
-            <w:r>
-              <w:rPr>
-                <w:highlight w:val="green"/>
-              </w:rPr>
+              <w:t>int</w:t>
+            </w:r>
+            <w:proofErr w:type="spellEnd"/>
+            <w:r>
               <w:t xml:space="preserve"> </w:t>
             </w:r>
             <w:proofErr w:type="spellStart"/>
             <w:r>
-              <w:rPr>
-                <w:highlight w:val="green"/>
-              </w:rPr>
-              <w:t>getRightDifference</w:t>
-            </w:r>
-            <w:proofErr w:type="spellEnd"/>
-            <w:r>
-              <w:rPr>
-                <w:highlight w:val="green"/>
-              </w:rPr>
-              <w:t>();</w:t>
-            </w:r>
-          </w:p>
-          <w:p>
-            <w:pPr>
-              <w:ind w:left="720"/>
-              <w:rPr>
-                <w:highlight w:val="green"/>
-              </w:rPr>
-            </w:pPr>
-            <w:r>
-              <w:rPr>
-                <w:highlight w:val="green"/>
-              </w:rPr>
-              <w:t xml:space="preserve">Public String </w:t>
-            </w:r>
-            <w:proofErr w:type="spellStart"/>
-            <w:r>
-              <w:rPr>
-                <w:highlight w:val="green"/>
-              </w:rPr>
-              <w:t>getValue</w:t>
-            </w:r>
-            <w:proofErr w:type="spellEnd"/>
-            <w:r>
-              <w:rPr>
-                <w:highlight w:val="green"/>
-              </w:rPr>
-              <w:t>();</w:t>
-            </w:r>
-          </w:p>
-          <w:p>
-            <w:pPr>
-              <w:ind w:left="720"/>
-              <w:rPr>
-                <w:highlight w:val="green"/>
-              </w:rPr>
-            </w:pPr>
-          </w:p>
-          <w:p>
-            <w:pPr>
-              <w:ind w:left="720"/>
-            </w:pPr>
-            <w:r>
-              <w:rPr>
-                <w:highlight w:val="green"/>
-              </w:rPr>
-              <w:t xml:space="preserve">Public void </w:t>
-            </w:r>
-            <w:proofErr w:type="spellStart"/>
-            <w:r>
-              <w:rPr>
-                <w:highlight w:val="green"/>
-              </w:rPr>
-              <w:t>setParent</w:t>
-            </w:r>
-            <w:proofErr w:type="spellEnd"/>
-            <w:r>
-              <w:rPr>
-                <w:highlight w:val="green"/>
-              </w:rPr>
+              <w:t>whichChild</w:t>
+            </w:r>
+            <w:proofErr w:type="spellEnd"/>
+            <w:r>
               <w:t>(</w:t>
             </w:r>
             <w:proofErr w:type="spellStart"/>
             <w:r>
-              <w:rPr>
-                <w:highlight w:val="green"/>
-              </w:rPr>
               <w:t>WAVLNode</w:t>
             </w:r>
             <w:proofErr w:type="spellEnd"/>
             <w:r>
-              <w:rPr>
-                <w:highlight w:val="green"/>
-              </w:rPr>
-              <w:t>);</w:t>
-            </w:r>
-          </w:p>
-          <w:p>
-            <w:pPr>
-              <w:ind w:left="720"/>
-              <w:rPr>
-                <w:highlight w:val="cyan"/>
-              </w:rPr>
-            </w:pPr>
-            <w:r>
-              <w:rPr>
-                <w:highlight w:val="cyan"/>
-              </w:rPr>
-              <w:t xml:space="preserve">Public void </w:t>
-            </w:r>
-            <w:proofErr w:type="spellStart"/>
-            <w:r>
-              <w:rPr>
-                <w:highlight w:val="cyan"/>
-              </w:rPr>
-              <w:t>setLeft</w:t>
-            </w:r>
-            <w:proofErr w:type="spellEnd"/>
-            <w:r>
-              <w:rPr>
-                <w:highlight w:val="cyan"/>
-              </w:rPr>
-              <w:t>(</w:t>
-            </w:r>
-            <w:proofErr w:type="spellStart"/>
-            <w:r>
-              <w:rPr>
-                <w:highlight w:val="cyan"/>
-              </w:rPr>
-              <w:t>WAVLNode</w:t>
-            </w:r>
-            <w:proofErr w:type="spellEnd"/>
-            <w:r>
-              <w:rPr>
-                <w:highlight w:val="cyan"/>
-              </w:rPr>
-              <w:t>);</w:t>
-            </w:r>
-          </w:p>
-          <w:p>
-            <w:pPr>
-              <w:ind w:left="720"/>
-              <w:rPr>
-                <w:highlight w:val="cyan"/>
-              </w:rPr>
-            </w:pPr>
-            <w:r>
-              <w:rPr>
-                <w:highlight w:val="cyan"/>
-              </w:rPr>
-              <w:t xml:space="preserve">Public void </w:t>
-            </w:r>
-            <w:proofErr w:type="spellStart"/>
-            <w:r>
-              <w:rPr>
-                <w:highlight w:val="cyan"/>
-              </w:rPr>
-              <w:t>setRight</w:t>
-            </w:r>
-            <w:proofErr w:type="spellEnd"/>
-            <w:r>
-              <w:rPr>
-                <w:highlight w:val="cyan"/>
-              </w:rPr>
-              <w:t>(</w:t>
-            </w:r>
-            <w:proofErr w:type="spellStart"/>
-            <w:r>
-              <w:rPr>
-                <w:highlight w:val="cyan"/>
-              </w:rPr>
-              <w:t>WAVLNode</w:t>
-            </w:r>
-            <w:proofErr w:type="spellEnd"/>
-            <w:r>
-              <w:rPr>
-                <w:highlight w:val="cyan"/>
-              </w:rPr>
-              <w:t>);</w:t>
-            </w:r>
-          </w:p>
-          <w:p>
-            <w:pPr>
-              <w:ind w:left="720"/>
-              <w:rPr>
-                <w:highlight w:val="cyan"/>
-              </w:rPr>
-            </w:pPr>
-            <w:r>
-              <w:rPr>
-                <w:highlight w:val="cyan"/>
-              </w:rPr>
-              <w:t xml:space="preserve">Public void </w:t>
-            </w:r>
-            <w:proofErr w:type="spellStart"/>
-            <w:r>
-              <w:rPr>
-                <w:highlight w:val="cyan"/>
-              </w:rPr>
-              <w:t>set</w:t>
-            </w:r>
-            <w:r>
-              <w:rPr>
-                <w:highlight w:val="cyan"/>
-              </w:rPr>
-              <w:t>Key</w:t>
-            </w:r>
-            <w:proofErr w:type="spellEnd"/>
-            <w:r>
-              <w:rPr>
-                <w:highlight w:val="cyan"/>
-              </w:rPr>
-              <w:t>(</w:t>
-            </w:r>
-            <w:proofErr w:type="spellStart"/>
-            <w:r>
-              <w:rPr>
-                <w:highlight w:val="cyan"/>
-              </w:rPr>
-              <w:t>int</w:t>
-            </w:r>
-            <w:proofErr w:type="spellEnd"/>
-            <w:r>
-              <w:rPr>
-                <w:highlight w:val="cyan"/>
-              </w:rPr>
               <w:t>);</w:t>
             </w:r>
             <w:bookmarkStart w:id="0" w:name="_GoBack"/>
             <w:bookmarkEnd w:id="0"/>
-          </w:p>
-          <w:p>
-            <w:pPr>
-              <w:ind w:left="720"/>
-              <w:rPr>
-                <w:highlight w:val="cyan"/>
-              </w:rPr>
-            </w:pPr>
-            <w:r>
-              <w:rPr>
-                <w:highlight w:val="cyan"/>
-              </w:rPr>
-              <w:t xml:space="preserve">Public void </w:t>
-            </w:r>
-            <w:proofErr w:type="spellStart"/>
-            <w:r>
-              <w:rPr>
-                <w:highlight w:val="cyan"/>
-              </w:rPr>
-              <w:t>setLeftDifference</w:t>
-            </w:r>
-            <w:proofErr w:type="spellEnd"/>
-            <w:r>
-              <w:rPr>
-                <w:highlight w:val="cyan"/>
-              </w:rPr>
-              <w:t>(</w:t>
-            </w:r>
-            <w:proofErr w:type="spellStart"/>
-            <w:r>
-              <w:rPr>
-                <w:highlight w:val="cyan"/>
-              </w:rPr>
-              <w:t>int</w:t>
-            </w:r>
-            <w:proofErr w:type="spellEnd"/>
-            <w:r>
-              <w:rPr>
-                <w:highlight w:val="cyan"/>
-              </w:rPr>
-              <w:t>);</w:t>
-            </w:r>
-          </w:p>
-          <w:p>
-            <w:pPr>
-              <w:ind w:left="720"/>
-              <w:rPr>
-                <w:highlight w:val="cyan"/>
-              </w:rPr>
-            </w:pPr>
-            <w:r>
-              <w:rPr>
-                <w:highlight w:val="cyan"/>
-              </w:rPr>
-              <w:t xml:space="preserve">Public void </w:t>
-            </w:r>
-            <w:proofErr w:type="spellStart"/>
-            <w:r>
-              <w:rPr>
-                <w:highlight w:val="cyan"/>
-              </w:rPr>
-              <w:t>setRightDifference</w:t>
-            </w:r>
-            <w:proofErr w:type="spellEnd"/>
-            <w:r>
-              <w:rPr>
-                <w:highlight w:val="cyan"/>
-              </w:rPr>
-              <w:t>(</w:t>
-            </w:r>
-            <w:proofErr w:type="spellStart"/>
-            <w:r>
-              <w:rPr>
-                <w:highlight w:val="cyan"/>
-              </w:rPr>
-              <w:t>int</w:t>
-            </w:r>
-            <w:proofErr w:type="spellEnd"/>
-            <w:r>
-              <w:rPr>
-                <w:highlight w:val="cyan"/>
-              </w:rPr>
-              <w:t>);</w:t>
-            </w:r>
-          </w:p>
-          <w:p>
-            <w:pPr>
-              <w:ind w:left="720"/>
-              <w:rPr>
-                <w:highlight w:val="cyan"/>
-              </w:rPr>
-            </w:pPr>
-            <w:r>
-              <w:rPr>
-                <w:highlight w:val="cyan"/>
-              </w:rPr>
-              <w:t xml:space="preserve">Public void </w:t>
-            </w:r>
-            <w:proofErr w:type="spellStart"/>
-            <w:r>
-              <w:rPr>
-                <w:highlight w:val="cyan"/>
-              </w:rPr>
-              <w:t>setValue</w:t>
-            </w:r>
-            <w:proofErr w:type="spellEnd"/>
-            <w:r>
-              <w:rPr>
-                <w:highlight w:val="cyan"/>
-              </w:rPr>
-              <w:t>(String);</w:t>
-            </w:r>
-          </w:p>
-          <w:p>
-            <w:pPr>
-              <w:rPr>
-                <w:highlight w:val="cyan"/>
-              </w:rPr>
-            </w:pPr>
-          </w:p>
-          <w:p>
-            <w:pPr>
-              <w:ind w:left="720"/>
-              <w:rPr>
-                <w:highlight w:val="cyan"/>
-              </w:rPr>
-            </w:pPr>
-            <w:r>
-              <w:rPr>
-                <w:highlight w:val="cyan"/>
-              </w:rPr>
-              <w:t xml:space="preserve">Public </w:t>
-            </w:r>
-            <w:proofErr w:type="spellStart"/>
-            <w:r>
-              <w:rPr>
-                <w:highlight w:val="cyan"/>
-              </w:rPr>
-              <w:t>boolean</w:t>
-            </w:r>
-            <w:proofErr w:type="spellEnd"/>
-            <w:r>
-              <w:rPr>
-                <w:highlight w:val="cyan"/>
-              </w:rPr>
-              <w:t xml:space="preserve"> </w:t>
-            </w:r>
-            <w:proofErr w:type="spellStart"/>
-            <w:r>
-              <w:rPr>
-                <w:highlight w:val="cyan"/>
-              </w:rPr>
-              <w:t>isLeaf</w:t>
-            </w:r>
-            <w:proofErr w:type="spellEnd"/>
-            <w:r>
-              <w:rPr>
-                <w:highlight w:val="cyan"/>
-              </w:rPr>
-              <w:t>();</w:t>
-            </w:r>
-          </w:p>
-          <w:p>
-            <w:pPr>
-              <w:ind w:left="720"/>
-            </w:pPr>
-            <w:r>
-              <w:rPr>
-                <w:highlight w:val="cyan"/>
-              </w:rPr>
-              <w:t xml:space="preserve">Public </w:t>
-            </w:r>
-            <w:proofErr w:type="spellStart"/>
-            <w:r>
-              <w:rPr>
-                <w:highlight w:val="cyan"/>
-              </w:rPr>
-              <w:t>int</w:t>
-            </w:r>
-            <w:proofErr w:type="spellEnd"/>
-            <w:r>
-              <w:rPr>
-                <w:highlight w:val="cyan"/>
-              </w:rPr>
-              <w:t xml:space="preserve"> </w:t>
-            </w:r>
-            <w:proofErr w:type="spellStart"/>
-            <w:r>
-              <w:rPr>
-                <w:highlight w:val="cyan"/>
-              </w:rPr>
-              <w:t>whichChild</w:t>
-            </w:r>
-            <w:proofErr w:type="spellEnd"/>
-            <w:r>
-              <w:rPr>
-                <w:highlight w:val="cyan"/>
-              </w:rPr>
-              <w:t>(</w:t>
-            </w:r>
-            <w:proofErr w:type="spellStart"/>
-            <w:r>
-              <w:rPr>
-                <w:highlight w:val="cyan"/>
-              </w:rPr>
-              <w:t>WAVLNode</w:t>
-            </w:r>
-            <w:proofErr w:type="spellEnd"/>
-            <w:r>
-              <w:rPr>
-                <w:highlight w:val="cyan"/>
-              </w:rPr>
-              <w:t>);</w:t>
-            </w:r>
             <w:r>
               <w:t xml:space="preserve"> </w:t>
             </w:r>

</xml_diff>